<commit_message>
C# Advanced Retake Exam - 16 April 2019
</commit_message>
<xml_diff>
--- a/C# Advanced/CSharp Advanced Retake Exam - 16 April 2019/03. Fighting Arena_Problem Description (1).docx
+++ b/C# Advanced/CSharp Advanced Retake Exam - 16 April 2019/03. Fighting Arena_Problem Description (1).docx
@@ -13,8 +13,6 @@
       <w:r>
         <w:t>Arena</w:t>
       </w:r>
-      <w:bookmarkStart w:id="0" w:name="_GoBack"/>
-      <w:bookmarkEnd w:id="0"/>
     </w:p>
     <w:p>
       <w:pPr>
@@ -170,16 +168,17 @@
     </w:p>
     <w:p>
       <w:pPr>
-        <w:pStyle w:val="ListParagraph"/>
-        <w:numPr>
-          <w:ilvl w:val="0"/>
-          <w:numId w:val="5"/>
-        </w:numPr>
+        <w:ind w:left="360"/>
         <w:rPr>
           <w:rFonts w:ascii="Consolas" w:hAnsi="Consolas"/>
           <w:b/>
         </w:rPr>
       </w:pPr>
+      <w:bookmarkStart w:id="0" w:name="OLE_LINK23"/>
+      <w:bookmarkStart w:id="1" w:name="OLE_LINK24"/>
+      <w:bookmarkStart w:id="2" w:name="OLE_LINK25"/>
+      <w:bookmarkStart w:id="3" w:name="OLE_LINK26"/>
+      <w:bookmarkStart w:id="4" w:name="OLE_LINK31"/>
       <w:r>
         <w:rPr>
           <w:rFonts w:ascii="Consolas" w:hAnsi="Consolas"/>
@@ -187,6 +186,9 @@
         </w:rPr>
         <w:t>Size</w:t>
       </w:r>
+      <w:bookmarkEnd w:id="2"/>
+      <w:bookmarkEnd w:id="3"/>
+      <w:bookmarkEnd w:id="4"/>
       <w:r>
         <w:rPr>
           <w:rFonts w:ascii="Consolas" w:hAnsi="Consolas"/>
@@ -197,23 +199,34 @@
     </w:p>
     <w:p>
       <w:pPr>
-        <w:pStyle w:val="ListParagraph"/>
-        <w:numPr>
-          <w:ilvl w:val="0"/>
-          <w:numId w:val="5"/>
-        </w:numPr>
+        <w:ind w:left="360"/>
         <w:rPr>
           <w:rFonts w:ascii="Consolas" w:hAnsi="Consolas"/>
           <w:b/>
         </w:rPr>
       </w:pPr>
+      <w:bookmarkStart w:id="5" w:name="OLE_LINK32"/>
+      <w:bookmarkStart w:id="6" w:name="OLE_LINK33"/>
       <w:r>
         <w:rPr>
           <w:rFonts w:ascii="Consolas" w:hAnsi="Consolas"/>
           <w:b/>
         </w:rPr>
-        <w:t>Solidity</w:t>
-      </w:r>
+        <w:t>S</w:t>
+      </w:r>
+      <w:bookmarkStart w:id="7" w:name="OLE_LINK27"/>
+      <w:bookmarkStart w:id="8" w:name="OLE_LINK28"/>
+      <w:r>
+        <w:rPr>
+          <w:rFonts w:ascii="Consolas" w:hAnsi="Consolas"/>
+          <w:b/>
+        </w:rPr>
+        <w:t>olidity</w:t>
+      </w:r>
+      <w:bookmarkEnd w:id="5"/>
+      <w:bookmarkEnd w:id="6"/>
+      <w:bookmarkEnd w:id="7"/>
+      <w:bookmarkEnd w:id="8"/>
       <w:r>
         <w:rPr>
           <w:rFonts w:ascii="Consolas" w:hAnsi="Consolas"/>
@@ -224,108 +237,149 @@
     </w:p>
     <w:p>
       <w:pPr>
-        <w:pStyle w:val="ListParagraph"/>
-        <w:numPr>
-          <w:ilvl w:val="0"/>
-          <w:numId w:val="5"/>
-        </w:numPr>
+        <w:ind w:left="360"/>
         <w:rPr>
           <w:rFonts w:ascii="Consolas" w:hAnsi="Consolas"/>
           <w:b/>
         </w:rPr>
       </w:pPr>
+      <w:bookmarkStart w:id="9" w:name="OLE_LINK34"/>
+      <w:bookmarkStart w:id="10" w:name="OLE_LINK35"/>
       <w:r>
         <w:rPr>
           <w:rFonts w:ascii="Consolas" w:hAnsi="Consolas"/>
           <w:b/>
         </w:rPr>
-        <w:t>Sharpness</w:t>
-      </w:r>
+        <w:t>S</w:t>
+      </w:r>
+      <w:bookmarkStart w:id="11" w:name="OLE_LINK29"/>
+      <w:bookmarkStart w:id="12" w:name="OLE_LINK30"/>
       <w:r>
         <w:rPr>
           <w:rFonts w:ascii="Consolas" w:hAnsi="Consolas"/>
           <w:b/>
         </w:rPr>
+        <w:t>harpness</w:t>
+      </w:r>
+      <w:bookmarkEnd w:id="9"/>
+      <w:bookmarkEnd w:id="10"/>
+      <w:bookmarkEnd w:id="11"/>
+      <w:bookmarkEnd w:id="12"/>
+      <w:r>
+        <w:rPr>
+          <w:rFonts w:ascii="Consolas" w:hAnsi="Consolas"/>
+          <w:b/>
+        </w:rPr>
         <w:t>: int</w:t>
+      </w:r>
+    </w:p>
+    <w:bookmarkEnd w:id="0"/>
+    <w:bookmarkEnd w:id="1"/>
+    <w:p>
+      <w:pPr>
+        <w:rPr>
+          <w:rFonts w:ascii="Consolas" w:hAnsi="Consolas"/>
+          <w:b/>
+        </w:rPr>
+      </w:pPr>
+      <w:r>
+        <w:t xml:space="preserve">The class </w:t>
+      </w:r>
+      <w:r>
+        <w:rPr>
+          <w:b/>
+        </w:rPr>
+        <w:t>constructor</w:t>
+      </w:r>
+      <w:r>
+        <w:t xml:space="preserve"> should receive </w:t>
+      </w:r>
+      <w:r>
+        <w:rPr>
+          <w:b/>
+        </w:rPr>
+        <w:t>size</w:t>
+      </w:r>
+      <w:r>
+        <w:rPr>
+          <w:b/>
+        </w:rPr>
+        <w:t xml:space="preserve">, </w:t>
+      </w:r>
+      <w:r>
+        <w:rPr>
+          <w:b/>
+        </w:rPr>
+        <w:t>solidity</w:t>
+      </w:r>
+      <w:r>
+        <w:rPr>
+          <w:b/>
+        </w:rPr>
+        <w:t xml:space="preserve"> and </w:t>
+      </w:r>
+      <w:r>
+        <w:rPr>
+          <w:b/>
+        </w:rPr>
+        <w:t>sharpness</w:t>
+      </w:r>
+      <w:r>
+        <w:t>.</w:t>
       </w:r>
     </w:p>
     <w:p>
-      <w:pPr>
-        <w:rPr>
-          <w:rFonts w:ascii="Consolas" w:hAnsi="Consolas"/>
-          <w:b/>
-        </w:rPr>
-      </w:pPr>
-      <w:r>
-        <w:t xml:space="preserve">The class </w:t>
-      </w:r>
-      <w:r>
-        <w:rPr>
-          <w:b/>
-        </w:rPr>
-        <w:t>constructor</w:t>
-      </w:r>
-      <w:r>
-        <w:t xml:space="preserve"> should receive </w:t>
-      </w:r>
-      <w:r>
-        <w:rPr>
-          <w:b/>
-        </w:rPr>
-        <w:t>size</w:t>
-      </w:r>
-      <w:r>
-        <w:rPr>
-          <w:b/>
-        </w:rPr>
-        <w:t xml:space="preserve">, </w:t>
-      </w:r>
-      <w:r>
-        <w:rPr>
-          <w:b/>
-        </w:rPr>
-        <w:t>solidity</w:t>
-      </w:r>
-      <w:r>
-        <w:rPr>
-          <w:b/>
-        </w:rPr>
-        <w:t xml:space="preserve"> and </w:t>
-      </w:r>
-      <w:r>
-        <w:rPr>
-          <w:b/>
-        </w:rPr>
-        <w:t>sharpness</w:t>
-      </w:r>
-      <w:r>
-        <w:t>.</w:t>
+      <w:r>
+        <w:t>Next, w</w:t>
+      </w:r>
+      <w:r>
+        <w:t xml:space="preserve">rite a C# class </w:t>
+      </w:r>
+      <w:r>
+        <w:rPr>
+          <w:b/>
+        </w:rPr>
+        <w:t>Stat</w:t>
+      </w:r>
+      <w:r>
+        <w:t xml:space="preserve"> with the following properties:</w:t>
       </w:r>
     </w:p>
     <w:p>
-      <w:r>
-        <w:t>Next, w</w:t>
-      </w:r>
-      <w:r>
-        <w:t xml:space="preserve">rite a C# class </w:t>
-      </w:r>
-      <w:r>
-        <w:rPr>
-          <w:b/>
-        </w:rPr>
-        <w:t>Stat</w:t>
-      </w:r>
-      <w:r>
-        <w:t xml:space="preserve"> with the following properties:</w:t>
+      <w:pPr>
+        <w:ind w:left="360"/>
+        <w:rPr>
+          <w:rFonts w:ascii="Consolas" w:hAnsi="Consolas"/>
+          <w:b/>
+        </w:rPr>
+      </w:pPr>
+      <w:bookmarkStart w:id="13" w:name="OLE_LINK36"/>
+      <w:bookmarkStart w:id="14" w:name="OLE_LINK37"/>
+      <w:r>
+        <w:rPr>
+          <w:rFonts w:ascii="Consolas" w:hAnsi="Consolas"/>
+          <w:b/>
+        </w:rPr>
+        <w:t>Strength</w:t>
+      </w:r>
+      <w:r>
+        <w:rPr>
+          <w:rFonts w:ascii="Consolas" w:hAnsi="Consolas"/>
+          <w:b/>
+        </w:rPr>
+        <w:t xml:space="preserve">: </w:t>
+      </w:r>
+      <w:r>
+        <w:rPr>
+          <w:rFonts w:ascii="Consolas" w:hAnsi="Consolas"/>
+          <w:b/>
+        </w:rPr>
+        <w:t>int</w:t>
       </w:r>
     </w:p>
     <w:p>
       <w:pPr>
-        <w:pStyle w:val="ListParagraph"/>
-        <w:numPr>
-          <w:ilvl w:val="0"/>
-          <w:numId w:val="5"/>
-        </w:numPr>
+        <w:ind w:left="360"/>
         <w:rPr>
           <w:rFonts w:ascii="Consolas" w:hAnsi="Consolas"/>
           <w:b/>
@@ -336,30 +390,19 @@
           <w:rFonts w:ascii="Consolas" w:hAnsi="Consolas"/>
           <w:b/>
         </w:rPr>
-        <w:t>Strength</w:t>
+        <w:t>Flexibility</w:t>
       </w:r>
       <w:r>
         <w:rPr>
           <w:rFonts w:ascii="Consolas" w:hAnsi="Consolas"/>
           <w:b/>
         </w:rPr>
-        <w:t xml:space="preserve">: </w:t>
-      </w:r>
-      <w:r>
-        <w:rPr>
-          <w:rFonts w:ascii="Consolas" w:hAnsi="Consolas"/>
-          <w:b/>
-        </w:rPr>
-        <w:t>int</w:t>
+        <w:t>: int</w:t>
       </w:r>
     </w:p>
     <w:p>
       <w:pPr>
-        <w:pStyle w:val="ListParagraph"/>
-        <w:numPr>
-          <w:ilvl w:val="0"/>
-          <w:numId w:val="5"/>
-        </w:numPr>
+        <w:ind w:left="360"/>
         <w:rPr>
           <w:rFonts w:ascii="Consolas" w:hAnsi="Consolas"/>
           <w:b/>
@@ -370,23 +413,26 @@
           <w:rFonts w:ascii="Consolas" w:hAnsi="Consolas"/>
           <w:b/>
         </w:rPr>
-        <w:t>Flexibility</w:t>
+        <w:t>Agility</w:t>
       </w:r>
       <w:r>
         <w:rPr>
           <w:rFonts w:ascii="Consolas" w:hAnsi="Consolas"/>
           <w:b/>
         </w:rPr>
-        <w:t>: int</w:t>
+        <w:t xml:space="preserve">: </w:t>
+      </w:r>
+      <w:r>
+        <w:rPr>
+          <w:rFonts w:ascii="Consolas" w:hAnsi="Consolas"/>
+          <w:b/>
+        </w:rPr>
+        <w:t>int</w:t>
       </w:r>
     </w:p>
     <w:p>
       <w:pPr>
-        <w:pStyle w:val="ListParagraph"/>
-        <w:numPr>
-          <w:ilvl w:val="0"/>
-          <w:numId w:val="5"/>
-        </w:numPr>
+        <w:ind w:left="360"/>
         <w:rPr>
           <w:rFonts w:ascii="Consolas" w:hAnsi="Consolas"/>
           <w:b/>
@@ -397,30 +443,12 @@
           <w:rFonts w:ascii="Consolas" w:hAnsi="Consolas"/>
           <w:b/>
         </w:rPr>
-        <w:t>Agility</w:t>
-      </w:r>
-      <w:r>
-        <w:rPr>
-          <w:rFonts w:ascii="Consolas" w:hAnsi="Consolas"/>
-          <w:b/>
-        </w:rPr>
-        <w:t xml:space="preserve">: </w:t>
-      </w:r>
-      <w:r>
-        <w:rPr>
-          <w:rFonts w:ascii="Consolas" w:hAnsi="Consolas"/>
-          <w:b/>
-        </w:rPr>
-        <w:t>int</w:t>
+        <w:t>Skills: int</w:t>
       </w:r>
     </w:p>
     <w:p>
       <w:pPr>
-        <w:pStyle w:val="ListParagraph"/>
-        <w:numPr>
-          <w:ilvl w:val="0"/>
-          <w:numId w:val="5"/>
-        </w:numPr>
+        <w:ind w:left="360"/>
         <w:rPr>
           <w:rFonts w:ascii="Consolas" w:hAnsi="Consolas"/>
           <w:b/>
@@ -431,175 +459,340 @@
           <w:rFonts w:ascii="Consolas" w:hAnsi="Consolas"/>
           <w:b/>
         </w:rPr>
-        <w:t>Skills: int</w:t>
+        <w:t>Intelligence: int</w:t>
+      </w:r>
+    </w:p>
+    <w:bookmarkEnd w:id="13"/>
+    <w:bookmarkEnd w:id="14"/>
+    <w:p>
+      <w:pPr>
+        <w:rPr>
+          <w:b/>
+        </w:rPr>
+      </w:pPr>
+      <w:r>
+        <w:t xml:space="preserve">The class </w:t>
+      </w:r>
+      <w:r>
+        <w:rPr>
+          <w:b/>
+        </w:rPr>
+        <w:t>constructor</w:t>
+      </w:r>
+      <w:r>
+        <w:t xml:space="preserve"> should receive </w:t>
+      </w:r>
+      <w:r>
+        <w:rPr>
+          <w:b/>
+        </w:rPr>
+        <w:t>strength</w:t>
+      </w:r>
+      <w:r>
+        <w:rPr>
+          <w:b/>
+        </w:rPr>
+        <w:t xml:space="preserve">, </w:t>
+      </w:r>
+      <w:r>
+        <w:rPr>
+          <w:b/>
+        </w:rPr>
+        <w:t>flexibility, agility, skills</w:t>
+      </w:r>
+      <w:r>
+        <w:rPr>
+          <w:b/>
+        </w:rPr>
+        <w:t xml:space="preserve"> and</w:t>
+      </w:r>
+      <w:r>
+        <w:rPr>
+          <w:b/>
+        </w:rPr>
+        <w:t xml:space="preserve"> </w:t>
+      </w:r>
+      <w:r>
+        <w:rPr>
+          <w:b/>
+        </w:rPr>
+        <w:t>intelligence.</w:t>
       </w:r>
     </w:p>
     <w:p>
-      <w:pPr>
-        <w:pStyle w:val="ListParagraph"/>
-        <w:numPr>
-          <w:ilvl w:val="0"/>
-          <w:numId w:val="5"/>
-        </w:numPr>
-        <w:rPr>
-          <w:rFonts w:ascii="Consolas" w:hAnsi="Consolas"/>
-          <w:b/>
-        </w:rPr>
-      </w:pPr>
-      <w:r>
-        <w:rPr>
-          <w:rFonts w:ascii="Consolas" w:hAnsi="Consolas"/>
-          <w:b/>
-        </w:rPr>
-        <w:t>Intelligence: int</w:t>
+      <w:r>
+        <w:t xml:space="preserve">Next, write a C# class </w:t>
+      </w:r>
+      <w:r>
+        <w:rPr>
+          <w:b/>
+        </w:rPr>
+        <w:t>Gladiator</w:t>
+      </w:r>
+      <w:r>
+        <w:t xml:space="preserve"> with the following properties</w:t>
+      </w:r>
+      <w:r>
+        <w:t xml:space="preserve"> and methods</w:t>
+      </w:r>
+      <w:r>
+        <w:t>:</w:t>
       </w:r>
     </w:p>
     <w:p>
       <w:pPr>
-        <w:rPr>
-          <w:b/>
-        </w:rPr>
-      </w:pPr>
-      <w:r>
-        <w:t xml:space="preserve">The class </w:t>
-      </w:r>
-      <w:r>
-        <w:rPr>
-          <w:b/>
-        </w:rPr>
-        <w:t>constructor</w:t>
-      </w:r>
-      <w:r>
-        <w:t xml:space="preserve"> should receive </w:t>
-      </w:r>
-      <w:r>
-        <w:rPr>
-          <w:b/>
-        </w:rPr>
-        <w:t>strength</w:t>
-      </w:r>
-      <w:r>
-        <w:rPr>
-          <w:b/>
-        </w:rPr>
-        <w:t xml:space="preserve">, </w:t>
-      </w:r>
-      <w:r>
-        <w:rPr>
-          <w:b/>
-        </w:rPr>
-        <w:t>flexibility, agility, skills</w:t>
-      </w:r>
-      <w:r>
-        <w:rPr>
-          <w:b/>
-        </w:rPr>
-        <w:t xml:space="preserve"> and</w:t>
-      </w:r>
-      <w:r>
-        <w:rPr>
-          <w:b/>
-        </w:rPr>
-        <w:t xml:space="preserve"> </w:t>
-      </w:r>
-      <w:r>
-        <w:rPr>
-          <w:b/>
-        </w:rPr>
-        <w:t>intelligence.</w:t>
+        <w:ind w:left="360"/>
+        <w:rPr>
+          <w:rFonts w:ascii="Consolas" w:hAnsi="Consolas"/>
+          <w:b/>
+        </w:rPr>
+      </w:pPr>
+      <w:r>
+        <w:rPr>
+          <w:rFonts w:ascii="Consolas" w:hAnsi="Consolas"/>
+          <w:b/>
+        </w:rPr>
+        <w:t>Name: string</w:t>
       </w:r>
     </w:p>
     <w:p>
-      <w:r>
-        <w:t xml:space="preserve">Next, write a C# class </w:t>
-      </w:r>
-      <w:r>
-        <w:rPr>
-          <w:b/>
-        </w:rPr>
-        <w:t>Gladiator</w:t>
-      </w:r>
-      <w:r>
-        <w:t xml:space="preserve"> with the following properties</w:t>
-      </w:r>
-      <w:r>
-        <w:t xml:space="preserve"> and methods</w:t>
-      </w:r>
-      <w:r>
-        <w:t>:</w:t>
+      <w:pPr>
+        <w:ind w:left="360"/>
+        <w:rPr>
+          <w:rFonts w:ascii="Consolas" w:hAnsi="Consolas"/>
+          <w:b/>
+        </w:rPr>
+      </w:pPr>
+      <w:bookmarkStart w:id="15" w:name="OLE_LINK38"/>
+      <w:bookmarkStart w:id="16" w:name="OLE_LINK39"/>
+      <w:r>
+        <w:rPr>
+          <w:rFonts w:ascii="Consolas" w:hAnsi="Consolas"/>
+          <w:b/>
+        </w:rPr>
+        <w:t>Stat</w:t>
+      </w:r>
+      <w:bookmarkEnd w:id="15"/>
+      <w:bookmarkEnd w:id="16"/>
+      <w:r>
+        <w:rPr>
+          <w:rFonts w:ascii="Consolas" w:hAnsi="Consolas"/>
+          <w:b/>
+        </w:rPr>
+        <w:t>: Stat</w:t>
       </w:r>
     </w:p>
     <w:p>
       <w:pPr>
-        <w:pStyle w:val="ListParagraph"/>
-        <w:numPr>
-          <w:ilvl w:val="0"/>
-          <w:numId w:val="5"/>
-        </w:numPr>
+        <w:ind w:left="360"/>
         <w:rPr>
           <w:rFonts w:ascii="Consolas" w:hAnsi="Consolas"/>
           <w:b/>
         </w:rPr>
       </w:pPr>
+      <w:bookmarkStart w:id="17" w:name="OLE_LINK40"/>
+      <w:bookmarkStart w:id="18" w:name="OLE_LINK41"/>
       <w:r>
         <w:rPr>
           <w:rFonts w:ascii="Consolas" w:hAnsi="Consolas"/>
           <w:b/>
         </w:rPr>
-        <w:t>Name: string</w:t>
-      </w:r>
+        <w:t>Weapon</w:t>
+      </w:r>
+      <w:bookmarkEnd w:id="17"/>
+      <w:bookmarkEnd w:id="18"/>
+      <w:r>
+        <w:rPr>
+          <w:rFonts w:ascii="Consolas" w:hAnsi="Consolas"/>
+          <w:b/>
+        </w:rPr>
+        <w:t xml:space="preserve">: </w:t>
+      </w:r>
+      <w:bookmarkStart w:id="19" w:name="OLE_LINK42"/>
+      <w:bookmarkStart w:id="20" w:name="OLE_LINK43"/>
+      <w:r>
+        <w:rPr>
+          <w:rFonts w:ascii="Consolas" w:hAnsi="Consolas"/>
+          <w:b/>
+        </w:rPr>
+        <w:t>Weapon</w:t>
+      </w:r>
+      <w:bookmarkEnd w:id="19"/>
+      <w:bookmarkEnd w:id="20"/>
     </w:p>
     <w:p>
       <w:pPr>
-        <w:pStyle w:val="ListParagraph"/>
-        <w:numPr>
-          <w:ilvl w:val="0"/>
-          <w:numId w:val="5"/>
-        </w:numPr>
-        <w:rPr>
-          <w:rFonts w:ascii="Consolas" w:hAnsi="Consolas"/>
-          <w:b/>
-        </w:rPr>
-      </w:pPr>
-      <w:r>
-        <w:rPr>
-          <w:rFonts w:ascii="Consolas" w:hAnsi="Consolas"/>
-          <w:b/>
-        </w:rPr>
-        <w:t>Stat: Stat</w:t>
+        <w:ind w:left="360"/>
+        <w:rPr>
+          <w:rFonts w:cstheme="minorHAnsi"/>
+        </w:rPr>
+      </w:pPr>
+      <w:bookmarkStart w:id="21" w:name="OLE_LINK44"/>
+      <w:bookmarkStart w:id="22" w:name="OLE_LINK45"/>
+      <w:bookmarkStart w:id="23" w:name="OLE_LINK56"/>
+      <w:bookmarkStart w:id="24" w:name="OLE_LINK57"/>
+      <w:proofErr w:type="spellStart"/>
+      <w:proofErr w:type="gramStart"/>
+      <w:r>
+        <w:rPr>
+          <w:rFonts w:ascii="Consolas" w:hAnsi="Consolas" w:cstheme="minorHAnsi"/>
+          <w:b/>
+          <w:color w:val="000000"/>
+        </w:rPr>
+        <w:t>GetTotalPower</w:t>
+      </w:r>
+      <w:proofErr w:type="spellEnd"/>
+      <w:r>
+        <w:rPr>
+          <w:rFonts w:ascii="Consolas" w:hAnsi="Consolas" w:cstheme="minorHAnsi"/>
+          <w:b/>
+          <w:color w:val="000000"/>
+        </w:rPr>
+        <w:t>(</w:t>
+      </w:r>
+      <w:proofErr w:type="gramEnd"/>
+      <w:r>
+        <w:rPr>
+          <w:rFonts w:ascii="Consolas" w:hAnsi="Consolas" w:cstheme="minorHAnsi"/>
+          <w:b/>
+          <w:color w:val="000000"/>
+        </w:rPr>
+        <w:t>)</w:t>
+      </w:r>
+      <w:bookmarkEnd w:id="21"/>
+      <w:bookmarkEnd w:id="22"/>
+      <w:r>
+        <w:rPr>
+          <w:rFonts w:ascii="Consolas" w:hAnsi="Consolas" w:cstheme="minorHAnsi"/>
+          <w:b/>
+          <w:color w:val="000000"/>
+        </w:rPr>
+        <w:t xml:space="preserve">: </w:t>
+      </w:r>
+      <w:proofErr w:type="spellStart"/>
+      <w:r>
+        <w:rPr>
+          <w:rFonts w:ascii="Consolas" w:hAnsi="Consolas" w:cstheme="minorHAnsi"/>
+          <w:b/>
+          <w:color w:val="000000"/>
+        </w:rPr>
+        <w:t>int</w:t>
+      </w:r>
+      <w:proofErr w:type="spellEnd"/>
+      <w:r>
+        <w:rPr>
+          <w:rFonts w:ascii="Consolas" w:hAnsi="Consolas" w:cstheme="minorHAnsi"/>
+          <w:b/>
+          <w:color w:val="000000"/>
+        </w:rPr>
+        <w:t xml:space="preserve"> – </w:t>
+      </w:r>
+      <w:r>
+        <w:rPr>
+          <w:rFonts w:cstheme="minorHAnsi"/>
+          <w:color w:val="000000"/>
+        </w:rPr>
+        <w:t>return the sum of the stat properties plus the sum of the weapon properties</w:t>
+      </w:r>
+      <w:r>
+        <w:rPr>
+          <w:rFonts w:cstheme="minorHAnsi"/>
+          <w:color w:val="000000"/>
+        </w:rPr>
+        <w:t>.</w:t>
       </w:r>
     </w:p>
     <w:p>
       <w:pPr>
-        <w:pStyle w:val="ListParagraph"/>
-        <w:numPr>
-          <w:ilvl w:val="0"/>
-          <w:numId w:val="5"/>
-        </w:numPr>
-        <w:rPr>
-          <w:rFonts w:ascii="Consolas" w:hAnsi="Consolas"/>
-          <w:b/>
-        </w:rPr>
-      </w:pPr>
-      <w:r>
-        <w:rPr>
-          <w:rFonts w:ascii="Consolas" w:hAnsi="Consolas"/>
-          <w:b/>
-        </w:rPr>
-        <w:t>Weapon: Weapon</w:t>
+        <w:ind w:left="360"/>
+        <w:rPr>
+          <w:rFonts w:ascii="Consolas" w:hAnsi="Consolas" w:cstheme="minorHAnsi"/>
+          <w:b/>
+          <w:sz w:val="28"/>
+        </w:rPr>
+      </w:pPr>
+      <w:bookmarkStart w:id="25" w:name="OLE_LINK46"/>
+      <w:bookmarkStart w:id="26" w:name="OLE_LINK47"/>
+      <w:bookmarkStart w:id="27" w:name="OLE_LINK54"/>
+      <w:bookmarkStart w:id="28" w:name="OLE_LINK55"/>
+      <w:bookmarkEnd w:id="23"/>
+      <w:bookmarkEnd w:id="24"/>
+      <w:proofErr w:type="spellStart"/>
+      <w:proofErr w:type="gramStart"/>
+      <w:r>
+        <w:rPr>
+          <w:rFonts w:ascii="Consolas" w:hAnsi="Consolas" w:cstheme="minorHAnsi"/>
+          <w:b/>
+          <w:color w:val="000000"/>
+          <w:szCs w:val="19"/>
+        </w:rPr>
+        <w:t>GetWeaponPower</w:t>
+      </w:r>
+      <w:proofErr w:type="spellEnd"/>
+      <w:r>
+        <w:rPr>
+          <w:rFonts w:ascii="Consolas" w:hAnsi="Consolas" w:cstheme="minorHAnsi"/>
+          <w:b/>
+          <w:color w:val="000000"/>
+          <w:szCs w:val="19"/>
+        </w:rPr>
+        <w:t>(</w:t>
+      </w:r>
+      <w:proofErr w:type="gramEnd"/>
+      <w:r>
+        <w:rPr>
+          <w:rFonts w:ascii="Consolas" w:hAnsi="Consolas" w:cstheme="minorHAnsi"/>
+          <w:b/>
+          <w:color w:val="000000"/>
+          <w:szCs w:val="19"/>
+        </w:rPr>
+        <w:t xml:space="preserve">): </w:t>
+      </w:r>
+      <w:bookmarkEnd w:id="25"/>
+      <w:bookmarkEnd w:id="26"/>
+      <w:proofErr w:type="spellStart"/>
+      <w:r>
+        <w:rPr>
+          <w:rFonts w:ascii="Consolas" w:hAnsi="Consolas" w:cstheme="minorHAnsi"/>
+          <w:b/>
+          <w:color w:val="000000"/>
+          <w:szCs w:val="19"/>
+        </w:rPr>
+        <w:t>int</w:t>
+      </w:r>
+      <w:proofErr w:type="spellEnd"/>
+      <w:r>
+        <w:rPr>
+          <w:rFonts w:ascii="Consolas" w:hAnsi="Consolas" w:cstheme="minorHAnsi"/>
+          <w:b/>
+          <w:color w:val="000000"/>
+          <w:szCs w:val="19"/>
+        </w:rPr>
+        <w:t xml:space="preserve"> - </w:t>
+      </w:r>
+      <w:r>
+        <w:rPr>
+          <w:rFonts w:cstheme="minorHAnsi"/>
+          <w:color w:val="000000"/>
+        </w:rPr>
+        <w:t>return the sum of the weapon properties.</w:t>
       </w:r>
     </w:p>
     <w:p>
       <w:pPr>
-        <w:pStyle w:val="ListParagraph"/>
-        <w:numPr>
-          <w:ilvl w:val="0"/>
-          <w:numId w:val="5"/>
-        </w:numPr>
+        <w:ind w:left="360"/>
         <w:rPr>
           <w:rFonts w:cstheme="minorHAnsi"/>
-        </w:rPr>
-      </w:pPr>
+          <w:b/>
+          <w:sz w:val="28"/>
+        </w:rPr>
+      </w:pPr>
+      <w:bookmarkStart w:id="29" w:name="OLE_LINK48"/>
+      <w:bookmarkStart w:id="30" w:name="OLE_LINK49"/>
+      <w:bookmarkStart w:id="31" w:name="OLE_LINK52"/>
+      <w:bookmarkStart w:id="32" w:name="OLE_LINK53"/>
+      <w:bookmarkEnd w:id="27"/>
+      <w:bookmarkEnd w:id="28"/>
       <w:proofErr w:type="spellStart"/>
       <w:proofErr w:type="gramStart"/>
       <w:r>
@@ -607,8 +800,9 @@
           <w:rFonts w:ascii="Consolas" w:hAnsi="Consolas" w:cstheme="minorHAnsi"/>
           <w:b/>
           <w:color w:val="000000"/>
-        </w:rPr>
-        <w:t>GetTotalPower</w:t>
+          <w:szCs w:val="19"/>
+        </w:rPr>
+        <w:t>GetStatPower</w:t>
       </w:r>
       <w:proofErr w:type="spellEnd"/>
       <w:r>
@@ -616,6 +810,7 @@
           <w:rFonts w:ascii="Consolas" w:hAnsi="Consolas" w:cstheme="minorHAnsi"/>
           <w:b/>
           <w:color w:val="000000"/>
+          <w:szCs w:val="19"/>
         </w:rPr>
         <w:t>(</w:t>
       </w:r>
@@ -625,347 +820,203 @@
           <w:rFonts w:ascii="Consolas" w:hAnsi="Consolas" w:cstheme="minorHAnsi"/>
           <w:b/>
           <w:color w:val="000000"/>
-        </w:rPr>
-        <w:t>)</w:t>
-      </w:r>
+          <w:szCs w:val="19"/>
+        </w:rPr>
+        <w:t xml:space="preserve">): </w:t>
+      </w:r>
+      <w:bookmarkEnd w:id="29"/>
+      <w:bookmarkEnd w:id="30"/>
+      <w:proofErr w:type="spellStart"/>
       <w:r>
         <w:rPr>
           <w:rFonts w:ascii="Consolas" w:hAnsi="Consolas" w:cstheme="minorHAnsi"/>
           <w:b/>
           <w:color w:val="000000"/>
-        </w:rPr>
-        <w:t>: int</w:t>
-      </w:r>
+          <w:szCs w:val="19"/>
+        </w:rPr>
+        <w:t>int</w:t>
+      </w:r>
+      <w:proofErr w:type="spellEnd"/>
       <w:r>
         <w:rPr>
           <w:rFonts w:ascii="Consolas" w:hAnsi="Consolas" w:cstheme="minorHAnsi"/>
           <w:b/>
           <w:color w:val="000000"/>
-        </w:rPr>
-        <w:t xml:space="preserve"> – </w:t>
+          <w:szCs w:val="19"/>
+        </w:rPr>
+        <w:t xml:space="preserve"> - </w:t>
       </w:r>
       <w:r>
         <w:rPr>
           <w:rFonts w:cstheme="minorHAnsi"/>
           <w:color w:val="000000"/>
         </w:rPr>
-        <w:t>return the sum of the stat properties plus the sum of the weapon properties</w:t>
-      </w:r>
-      <w:r>
-        <w:rPr>
-          <w:rFonts w:cstheme="minorHAnsi"/>
-          <w:color w:val="000000"/>
-        </w:rPr>
-        <w:t>.</w:t>
+        <w:t>return the sum of the stat properties.</w:t>
+      </w:r>
+    </w:p>
+    <w:bookmarkEnd w:id="31"/>
+    <w:bookmarkEnd w:id="32"/>
+    <w:p>
+      <w:r>
+        <w:t xml:space="preserve">The class </w:t>
+      </w:r>
+      <w:r>
+        <w:rPr>
+          <w:b/>
+        </w:rPr>
+        <w:t>constructor</w:t>
+      </w:r>
+      <w:r>
+        <w:t xml:space="preserve"> should receive </w:t>
+      </w:r>
+      <w:r>
+        <w:rPr>
+          <w:b/>
+        </w:rPr>
+        <w:t>name</w:t>
+      </w:r>
+      <w:r>
+        <w:rPr>
+          <w:b/>
+        </w:rPr>
+        <w:t xml:space="preserve">, </w:t>
+      </w:r>
+      <w:r>
+        <w:rPr>
+          <w:b/>
+        </w:rPr>
+        <w:t>stat and weapon</w:t>
+      </w:r>
+      <w:r>
+        <w:rPr>
+          <w:b/>
+        </w:rPr>
+        <w:t xml:space="preserve"> </w:t>
+      </w:r>
+      <w:r>
+        <w:t>and</w:t>
+      </w:r>
+      <w:r>
+        <w:rPr>
+          <w:b/>
+        </w:rPr>
+        <w:t xml:space="preserve"> override </w:t>
+      </w:r>
+      <w:proofErr w:type="spellStart"/>
+      <w:proofErr w:type="gramStart"/>
+      <w:r>
+        <w:rPr>
+          <w:b/>
+        </w:rPr>
+        <w:t>ToString</w:t>
+      </w:r>
+      <w:proofErr w:type="spellEnd"/>
+      <w:r>
+        <w:rPr>
+          <w:b/>
+        </w:rPr>
+        <w:t>(</w:t>
+      </w:r>
+      <w:proofErr w:type="gramEnd"/>
+      <w:r>
+        <w:rPr>
+          <w:b/>
+        </w:rPr>
+        <w:t xml:space="preserve">) </w:t>
+      </w:r>
+      <w:r>
+        <w:t>in the following format</w:t>
+      </w:r>
+      <w:r>
+        <w:t>:</w:t>
       </w:r>
     </w:p>
     <w:p>
       <w:pPr>
-        <w:pStyle w:val="ListParagraph"/>
-        <w:numPr>
-          <w:ilvl w:val="0"/>
-          <w:numId w:val="5"/>
-        </w:numPr>
-        <w:rPr>
-          <w:rFonts w:ascii="Consolas" w:hAnsi="Consolas" w:cstheme="minorHAnsi"/>
-          <w:b/>
-          <w:sz w:val="28"/>
-        </w:rPr>
-      </w:pPr>
-      <w:proofErr w:type="spellStart"/>
-      <w:proofErr w:type="gramStart"/>
-      <w:r>
-        <w:rPr>
-          <w:rFonts w:ascii="Consolas" w:hAnsi="Consolas" w:cstheme="minorHAnsi"/>
-          <w:b/>
-          <w:color w:val="000000"/>
-          <w:szCs w:val="19"/>
-        </w:rPr>
-        <w:t>GetWeaponPower</w:t>
-      </w:r>
-      <w:proofErr w:type="spellEnd"/>
-      <w:r>
-        <w:rPr>
-          <w:rFonts w:ascii="Consolas" w:hAnsi="Consolas" w:cstheme="minorHAnsi"/>
-          <w:b/>
-          <w:color w:val="000000"/>
-          <w:szCs w:val="19"/>
-        </w:rPr>
-        <w:t>(</w:t>
-      </w:r>
-      <w:proofErr w:type="gramEnd"/>
-      <w:r>
-        <w:rPr>
-          <w:rFonts w:ascii="Consolas" w:hAnsi="Consolas" w:cstheme="minorHAnsi"/>
-          <w:b/>
-          <w:color w:val="000000"/>
-          <w:szCs w:val="19"/>
-        </w:rPr>
-        <w:t>): int</w:t>
-      </w:r>
-      <w:r>
-        <w:rPr>
-          <w:rFonts w:ascii="Consolas" w:hAnsi="Consolas" w:cstheme="minorHAnsi"/>
-          <w:b/>
-          <w:color w:val="000000"/>
-          <w:szCs w:val="19"/>
-        </w:rPr>
-        <w:t xml:space="preserve"> - </w:t>
-      </w:r>
-      <w:r>
-        <w:rPr>
-          <w:rFonts w:cstheme="minorHAnsi"/>
-          <w:color w:val="000000"/>
-        </w:rPr>
-        <w:t xml:space="preserve">return the sum of the </w:t>
-      </w:r>
-      <w:r>
-        <w:rPr>
-          <w:rFonts w:cstheme="minorHAnsi"/>
-          <w:color w:val="000000"/>
-        </w:rPr>
-        <w:t>weapon</w:t>
-      </w:r>
-      <w:r>
-        <w:rPr>
-          <w:rFonts w:cstheme="minorHAnsi"/>
-          <w:color w:val="000000"/>
-        </w:rPr>
-        <w:t xml:space="preserve"> properties</w:t>
-      </w:r>
-      <w:r>
-        <w:rPr>
-          <w:rFonts w:cstheme="minorHAnsi"/>
-          <w:color w:val="000000"/>
-        </w:rPr>
-        <w:t>.</w:t>
+        <w:spacing w:after="120"/>
+        <w:rPr>
+          <w:rFonts w:ascii="Consolas" w:hAnsi="Consolas"/>
+        </w:rPr>
+      </w:pPr>
+      <w:bookmarkStart w:id="33" w:name="OLE_LINK50"/>
+      <w:bookmarkStart w:id="34" w:name="OLE_LINK51"/>
+      <w:r>
+        <w:rPr>
+          <w:rFonts w:ascii="Consolas" w:hAnsi="Consolas"/>
+        </w:rPr>
+        <w:t>"</w:t>
+      </w:r>
+      <w:r>
+        <w:rPr>
+          <w:rFonts w:ascii="Consolas" w:hAnsi="Consolas"/>
+        </w:rPr>
+        <w:t xml:space="preserve">[Gladiator name] </w:t>
+      </w:r>
+      <w:r>
+        <w:rPr>
+          <w:rFonts w:ascii="Consolas" w:hAnsi="Consolas"/>
+        </w:rPr>
+        <w:t>-</w:t>
+      </w:r>
+      <w:r>
+        <w:rPr>
+          <w:rFonts w:ascii="Consolas" w:hAnsi="Consolas"/>
+        </w:rPr>
+        <w:t xml:space="preserve"> [Gladiator total power]</w:t>
+      </w:r>
+      <w:r>
+        <w:rPr>
+          <w:rFonts w:ascii="Consolas" w:hAnsi="Consolas"/>
+        </w:rPr>
+        <w:t>"</w:t>
       </w:r>
     </w:p>
     <w:p>
       <w:pPr>
-        <w:pStyle w:val="ListParagraph"/>
-        <w:numPr>
-          <w:ilvl w:val="0"/>
-          <w:numId w:val="5"/>
-        </w:numPr>
-        <w:rPr>
-          <w:rFonts w:cstheme="minorHAnsi"/>
-          <w:b/>
-          <w:sz w:val="28"/>
-        </w:rPr>
-      </w:pPr>
-      <w:proofErr w:type="spellStart"/>
+        <w:spacing w:after="120"/>
+        <w:rPr>
+          <w:rFonts w:ascii="Consolas" w:hAnsi="Consolas"/>
+        </w:rPr>
+      </w:pPr>
       <w:proofErr w:type="gramStart"/>
       <w:r>
         <w:rPr>
-          <w:rFonts w:ascii="Consolas" w:hAnsi="Consolas" w:cstheme="minorHAnsi"/>
-          <w:b/>
-          <w:color w:val="000000"/>
-          <w:szCs w:val="19"/>
-        </w:rPr>
-        <w:t>GetStatPower</w:t>
-      </w:r>
-      <w:proofErr w:type="spellEnd"/>
-      <w:r>
-        <w:rPr>
-          <w:rFonts w:ascii="Consolas" w:hAnsi="Consolas" w:cstheme="minorHAnsi"/>
-          <w:b/>
-          <w:color w:val="000000"/>
-          <w:szCs w:val="19"/>
-        </w:rPr>
-        <w:t>(</w:t>
+          <w:rFonts w:ascii="Consolas" w:hAnsi="Consolas"/>
+        </w:rPr>
+        <w:t>"  Weapon</w:t>
       </w:r>
       <w:proofErr w:type="gramEnd"/>
       <w:r>
         <w:rPr>
-          <w:rFonts w:ascii="Consolas" w:hAnsi="Consolas" w:cstheme="minorHAnsi"/>
-          <w:b/>
-          <w:color w:val="000000"/>
-          <w:szCs w:val="19"/>
-        </w:rPr>
-        <w:t>): int</w:t>
-      </w:r>
-      <w:r>
-        <w:rPr>
-          <w:rFonts w:ascii="Consolas" w:hAnsi="Consolas" w:cstheme="minorHAnsi"/>
-          <w:b/>
-          <w:color w:val="000000"/>
-          <w:szCs w:val="19"/>
-        </w:rPr>
-        <w:t xml:space="preserve"> - </w:t>
-      </w:r>
-      <w:r>
-        <w:rPr>
-          <w:rFonts w:cstheme="minorHAnsi"/>
-          <w:color w:val="000000"/>
-        </w:rPr>
-        <w:t>return the sum of the stat properties</w:t>
-      </w:r>
-      <w:r>
-        <w:rPr>
-          <w:rFonts w:cstheme="minorHAnsi"/>
-          <w:color w:val="000000"/>
-        </w:rPr>
-        <w:t>.</w:t>
+          <w:rFonts w:ascii="Consolas" w:hAnsi="Consolas"/>
+        </w:rPr>
+        <w:t xml:space="preserve"> Power: [Gladiator weapon power]"</w:t>
       </w:r>
     </w:p>
     <w:p>
-      <w:r>
-        <w:t xml:space="preserve">The class </w:t>
-      </w:r>
-      <w:r>
-        <w:rPr>
-          <w:b/>
-        </w:rPr>
-        <w:t>constructor</w:t>
-      </w:r>
-      <w:r>
-        <w:t xml:space="preserve"> should receive </w:t>
-      </w:r>
-      <w:r>
-        <w:rPr>
-          <w:b/>
-        </w:rPr>
-        <w:t>name</w:t>
-      </w:r>
-      <w:r>
-        <w:rPr>
-          <w:b/>
-        </w:rPr>
-        <w:t xml:space="preserve">, </w:t>
-      </w:r>
-      <w:r>
-        <w:rPr>
-          <w:b/>
-        </w:rPr>
-        <w:t>stat and weapon</w:t>
-      </w:r>
-      <w:r>
-        <w:rPr>
-          <w:b/>
-        </w:rPr>
-        <w:t xml:space="preserve"> </w:t>
-      </w:r>
-      <w:r>
-        <w:t>and</w:t>
-      </w:r>
-      <w:r>
-        <w:rPr>
-          <w:b/>
-        </w:rPr>
-        <w:t xml:space="preserve"> override </w:t>
-      </w:r>
-      <w:proofErr w:type="spellStart"/>
+      <w:pPr>
+        <w:spacing w:after="120"/>
+        <w:rPr>
+          <w:rFonts w:ascii="Consolas" w:hAnsi="Consolas"/>
+        </w:rPr>
+      </w:pPr>
       <w:proofErr w:type="gramStart"/>
       <w:r>
         <w:rPr>
-          <w:b/>
-        </w:rPr>
-        <w:t>ToString</w:t>
-      </w:r>
-      <w:proofErr w:type="spellEnd"/>
-      <w:r>
-        <w:rPr>
-          <w:b/>
-        </w:rPr>
-        <w:t>(</w:t>
+          <w:rFonts w:ascii="Consolas" w:hAnsi="Consolas"/>
+        </w:rPr>
+        <w:t>"  Stat</w:t>
       </w:r>
       <w:proofErr w:type="gramEnd"/>
       <w:r>
         <w:rPr>
-          <w:b/>
-        </w:rPr>
-        <w:t xml:space="preserve">) </w:t>
-      </w:r>
-      <w:r>
-        <w:t>in the following format</w:t>
-      </w:r>
-      <w:r>
-        <w:t>:</w:t>
+          <w:rFonts w:ascii="Consolas" w:hAnsi="Consolas"/>
+        </w:rPr>
+        <w:t xml:space="preserve"> Power: [Gladiator stat power]"</w:t>
       </w:r>
     </w:p>
-    <w:p>
-      <w:pPr>
-        <w:spacing w:after="120"/>
-        <w:rPr>
-          <w:rFonts w:ascii="Consolas" w:hAnsi="Consolas"/>
-        </w:rPr>
-      </w:pPr>
-      <w:r>
-        <w:rPr>
-          <w:rFonts w:ascii="Consolas" w:hAnsi="Consolas"/>
-        </w:rPr>
-        <w:t>"</w:t>
-      </w:r>
-      <w:r>
-        <w:rPr>
-          <w:rFonts w:ascii="Consolas" w:hAnsi="Consolas"/>
-        </w:rPr>
-        <w:t xml:space="preserve">[Gladiator name] </w:t>
-      </w:r>
-      <w:r>
-        <w:rPr>
-          <w:rFonts w:ascii="Consolas" w:hAnsi="Consolas"/>
-        </w:rPr>
-        <w:t>-</w:t>
-      </w:r>
-      <w:r>
-        <w:rPr>
-          <w:rFonts w:ascii="Consolas" w:hAnsi="Consolas"/>
-        </w:rPr>
-        <w:t xml:space="preserve"> [Gladiator total power]</w:t>
-      </w:r>
-      <w:r>
-        <w:rPr>
-          <w:rFonts w:ascii="Consolas" w:hAnsi="Consolas"/>
-        </w:rPr>
-        <w:t>"</w:t>
-      </w:r>
-    </w:p>
-    <w:p>
-      <w:pPr>
-        <w:spacing w:after="120"/>
-        <w:rPr>
-          <w:rFonts w:ascii="Consolas" w:hAnsi="Consolas"/>
-        </w:rPr>
-      </w:pPr>
-      <w:proofErr w:type="gramStart"/>
-      <w:r>
-        <w:rPr>
-          <w:rFonts w:ascii="Consolas" w:hAnsi="Consolas"/>
-        </w:rPr>
-        <w:t>"  Weapon</w:t>
-      </w:r>
-      <w:proofErr w:type="gramEnd"/>
-      <w:r>
-        <w:rPr>
-          <w:rFonts w:ascii="Consolas" w:hAnsi="Consolas"/>
-        </w:rPr>
-        <w:t xml:space="preserve"> Power: [Gladiator weapon power]"</w:t>
-      </w:r>
-    </w:p>
-    <w:p>
-      <w:pPr>
-        <w:spacing w:after="120"/>
-        <w:rPr>
-          <w:rFonts w:ascii="Consolas" w:hAnsi="Consolas"/>
-        </w:rPr>
-      </w:pPr>
-      <w:proofErr w:type="gramStart"/>
-      <w:r>
-        <w:rPr>
-          <w:rFonts w:ascii="Consolas" w:hAnsi="Consolas"/>
-        </w:rPr>
-        <w:t>"  Stat</w:t>
-      </w:r>
-      <w:proofErr w:type="gramEnd"/>
-      <w:r>
-        <w:rPr>
-          <w:rFonts w:ascii="Consolas" w:hAnsi="Consolas"/>
-        </w:rPr>
-        <w:t xml:space="preserve"> Power: [Gladiator stat power]"</w:t>
-      </w:r>
-    </w:p>
+    <w:bookmarkEnd w:id="33"/>
+    <w:bookmarkEnd w:id="34"/>
     <w:p>
       <w:pPr>
         <w:rPr>
@@ -1074,6 +1125,7 @@
                 <w:noProof/>
                 <w:color w:val="000080"/>
               </w:rPr>
+              <w:lastRenderedPageBreak/>
               <w:t xml:space="preserve">public </w:t>
             </w:r>
             <w:r>
@@ -1203,7 +1255,6 @@
         </w:rPr>
       </w:pPr>
       <w:r>
-        <w:lastRenderedPageBreak/>
         <w:t xml:space="preserve">The class </w:t>
       </w:r>
       <w:r>
@@ -1215,12 +1266,16 @@
       <w:r>
         <w:t xml:space="preserve"> should initialize the </w:t>
       </w:r>
+      <w:bookmarkStart w:id="35" w:name="OLE_LINK58"/>
+      <w:bookmarkStart w:id="36" w:name="OLE_LINK59"/>
       <w:r>
         <w:rPr>
           <w:b/>
         </w:rPr>
         <w:t>gladiators</w:t>
       </w:r>
+      <w:bookmarkEnd w:id="35"/>
+      <w:bookmarkEnd w:id="36"/>
       <w:r>
         <w:t xml:space="preserve"> with a new instance of the collection</w:t>
       </w:r>
@@ -1299,26 +1354,22 @@
           <w:noProof/>
         </w:rPr>
       </w:pPr>
+      <w:bookmarkStart w:id="37" w:name="OLE_LINK62"/>
+      <w:bookmarkStart w:id="38" w:name="OLE_LINK63"/>
       <w:r>
         <w:rPr>
           <w:noProof/>
         </w:rPr>
         <w:t xml:space="preserve">Method </w:t>
       </w:r>
-      <w:proofErr w:type="spellStart"/>
+      <w:bookmarkStart w:id="39" w:name="OLE_LINK60"/>
+      <w:bookmarkStart w:id="40" w:name="OLE_LINK61"/>
       <w:proofErr w:type="gramStart"/>
       <w:r>
         <w:rPr>
           <w:rStyle w:val="CodeChar"/>
         </w:rPr>
-        <w:t>Add</w:t>
-      </w:r>
-      <w:proofErr w:type="spellEnd"/>
-      <w:r>
-        <w:rPr>
-          <w:rStyle w:val="CodeChar"/>
-        </w:rPr>
-        <w:t>(</w:t>
+        <w:t>Add(</w:t>
       </w:r>
       <w:proofErr w:type="gramEnd"/>
       <w:r>
@@ -1350,6 +1401,8 @@
         </w:rPr>
         <w:t>)</w:t>
       </w:r>
+      <w:bookmarkEnd w:id="39"/>
+      <w:bookmarkEnd w:id="40"/>
       <w:r>
         <w:rPr>
           <w:noProof/>
@@ -1393,6 +1446,10 @@
           <w:noProof/>
         </w:rPr>
       </w:pPr>
+      <w:bookmarkStart w:id="41" w:name="OLE_LINK64"/>
+      <w:bookmarkStart w:id="42" w:name="OLE_LINK65"/>
+      <w:bookmarkEnd w:id="37"/>
+      <w:bookmarkEnd w:id="38"/>
       <w:r>
         <w:rPr>
           <w:noProof/>
@@ -1458,6 +1515,10 @@
           <w:noProof/>
         </w:rPr>
       </w:pPr>
+      <w:bookmarkStart w:id="43" w:name="OLE_LINK66"/>
+      <w:bookmarkStart w:id="44" w:name="OLE_LINK67"/>
+      <w:bookmarkEnd w:id="41"/>
+      <w:bookmarkEnd w:id="42"/>
       <w:r>
         <w:rPr>
           <w:noProof/>
@@ -1565,6 +1626,10 @@
           <w:noProof/>
         </w:rPr>
       </w:pPr>
+      <w:bookmarkStart w:id="45" w:name="OLE_LINK68"/>
+      <w:bookmarkStart w:id="46" w:name="OLE_LINK69"/>
+      <w:bookmarkEnd w:id="43"/>
+      <w:bookmarkEnd w:id="44"/>
       <w:r>
         <w:rPr>
           <w:noProof/>
@@ -1657,6 +1722,10 @@
           <w:noProof/>
         </w:rPr>
       </w:pPr>
+      <w:bookmarkStart w:id="47" w:name="OLE_LINK70"/>
+      <w:bookmarkStart w:id="48" w:name="OLE_LINK71"/>
+      <w:bookmarkEnd w:id="45"/>
+      <w:bookmarkEnd w:id="46"/>
       <w:r>
         <w:rPr>
           <w:noProof/>
@@ -1737,6 +1806,8 @@
         <w:t>.</w:t>
       </w:r>
     </w:p>
+    <w:bookmarkEnd w:id="47"/>
+    <w:bookmarkEnd w:id="48"/>
     <w:p>
       <w:pPr>
         <w:pStyle w:val="ListParagraph"/>
@@ -1755,14 +1826,12 @@
         </w:rPr>
         <w:t xml:space="preserve">Getter </w:t>
       </w:r>
-      <w:proofErr w:type="spellStart"/>
       <w:r>
         <w:rPr>
           <w:rStyle w:val="CodeChar"/>
         </w:rPr>
         <w:t>Count</w:t>
       </w:r>
-      <w:proofErr w:type="spellEnd"/>
       <w:r>
         <w:rPr>
           <w:noProof/>
@@ -1828,7 +1897,12 @@
         <w:t xml:space="preserve">– </w:t>
       </w:r>
       <w:r>
-        <w:t>by the format below</w:t>
+        <w:t>by the f</w:t>
+      </w:r>
+      <w:bookmarkStart w:id="49" w:name="_GoBack"/>
+      <w:bookmarkEnd w:id="49"/>
+      <w:r>
+        <w:t>ormat below</w:t>
       </w:r>
       <w:r>
         <w:t>.</w:t>
@@ -1842,6 +1916,8 @@
           <w:rFonts w:ascii="Consolas" w:hAnsi="Consolas" w:cstheme="minorHAnsi"/>
         </w:rPr>
       </w:pPr>
+      <w:bookmarkStart w:id="50" w:name="OLE_LINK72"/>
+      <w:bookmarkStart w:id="51" w:name="OLE_LINK73"/>
       <w:r>
         <w:rPr>
           <w:rFonts w:ascii="Consolas" w:hAnsi="Consolas" w:cstheme="minorHAnsi"/>
@@ -1862,6 +1938,8 @@
         <w:t>"</w:t>
       </w:r>
     </w:p>
+    <w:bookmarkEnd w:id="50"/>
+    <w:bookmarkEnd w:id="51"/>
     <w:p>
       <w:pPr>
         <w:pStyle w:val="Heading2"/>
@@ -2099,7 +2177,9 @@
                 <w:szCs w:val="19"/>
               </w:rPr>
             </w:pPr>
-            <w:bookmarkStart w:id="1" w:name="_Hlk1894967"/>
+            <w:bookmarkStart w:id="52" w:name="_Hlk1894967"/>
+            <w:bookmarkStart w:id="53" w:name="OLE_LINK21"/>
+            <w:bookmarkStart w:id="54" w:name="OLE_LINK22"/>
             <w:r>
               <w:rPr>
                 <w:rFonts w:ascii="Consolas" w:hAnsi="Consolas" w:cs="Consolas"/>
@@ -3352,14 +3432,25 @@
                 <w:szCs w:val="19"/>
               </w:rPr>
             </w:pPr>
-            <w:r>
-              <w:rPr>
-                <w:rFonts w:ascii="Consolas" w:hAnsi="Consolas" w:cs="Consolas"/>
-                <w:color w:val="000000"/>
-                <w:sz w:val="19"/>
-                <w:szCs w:val="19"/>
-              </w:rPr>
-              <w:t>Console.WriteLine(</w:t>
+            <w:proofErr w:type="spellStart"/>
+            <w:r>
+              <w:rPr>
+                <w:rFonts w:ascii="Consolas" w:hAnsi="Consolas" w:cs="Consolas"/>
+                <w:color w:val="000000"/>
+                <w:sz w:val="19"/>
+                <w:szCs w:val="19"/>
+              </w:rPr>
+              <w:t>Console.WriteLine</w:t>
+            </w:r>
+            <w:proofErr w:type="spellEnd"/>
+            <w:r>
+              <w:rPr>
+                <w:rFonts w:ascii="Consolas" w:hAnsi="Consolas" w:cs="Consolas"/>
+                <w:color w:val="000000"/>
+                <w:sz w:val="19"/>
+                <w:szCs w:val="19"/>
+              </w:rPr>
+              <w:t>(</w:t>
             </w:r>
             <w:proofErr w:type="spellStart"/>
             <w:r>
@@ -3495,14 +3586,25 @@
                 <w:szCs w:val="19"/>
               </w:rPr>
             </w:pPr>
-            <w:r>
-              <w:rPr>
-                <w:rFonts w:ascii="Consolas" w:hAnsi="Consolas" w:cs="Consolas"/>
-                <w:color w:val="000000"/>
-                <w:sz w:val="19"/>
-                <w:szCs w:val="19"/>
-              </w:rPr>
-              <w:t>Console.WriteLine(</w:t>
+            <w:proofErr w:type="spellStart"/>
+            <w:r>
+              <w:rPr>
+                <w:rFonts w:ascii="Consolas" w:hAnsi="Consolas" w:cs="Consolas"/>
+                <w:color w:val="000000"/>
+                <w:sz w:val="19"/>
+                <w:szCs w:val="19"/>
+              </w:rPr>
+              <w:t>Console.WriteLine</w:t>
+            </w:r>
+            <w:proofErr w:type="spellEnd"/>
+            <w:r>
+              <w:rPr>
+                <w:rFonts w:ascii="Consolas" w:hAnsi="Consolas" w:cs="Consolas"/>
+                <w:color w:val="000000"/>
+                <w:sz w:val="19"/>
+                <w:szCs w:val="19"/>
+              </w:rPr>
+              <w:t>(</w:t>
             </w:r>
             <w:proofErr w:type="spellStart"/>
             <w:r>
@@ -3638,14 +3740,25 @@
                 <w:szCs w:val="19"/>
               </w:rPr>
             </w:pPr>
-            <w:r>
-              <w:rPr>
-                <w:rFonts w:ascii="Consolas" w:hAnsi="Consolas" w:cs="Consolas"/>
-                <w:color w:val="000000"/>
-                <w:sz w:val="19"/>
-                <w:szCs w:val="19"/>
-              </w:rPr>
-              <w:t>Console.WriteLine(</w:t>
+            <w:proofErr w:type="spellStart"/>
+            <w:r>
+              <w:rPr>
+                <w:rFonts w:ascii="Consolas" w:hAnsi="Consolas" w:cs="Consolas"/>
+                <w:color w:val="000000"/>
+                <w:sz w:val="19"/>
+                <w:szCs w:val="19"/>
+              </w:rPr>
+              <w:t>Console.WriteLine</w:t>
+            </w:r>
+            <w:proofErr w:type="spellEnd"/>
+            <w:r>
+              <w:rPr>
+                <w:rFonts w:ascii="Consolas" w:hAnsi="Consolas" w:cs="Consolas"/>
+                <w:color w:val="000000"/>
+                <w:sz w:val="19"/>
+                <w:szCs w:val="19"/>
+              </w:rPr>
+              <w:t>(</w:t>
             </w:r>
             <w:proofErr w:type="spellStart"/>
             <w:r>
@@ -3790,14 +3903,25 @@
                 <w:szCs w:val="19"/>
               </w:rPr>
             </w:pPr>
-            <w:r>
-              <w:rPr>
-                <w:rFonts w:ascii="Consolas" w:hAnsi="Consolas" w:cs="Consolas"/>
-                <w:color w:val="000000"/>
-                <w:sz w:val="19"/>
-                <w:szCs w:val="19"/>
-              </w:rPr>
-              <w:t>Console.WriteLine(</w:t>
+            <w:proofErr w:type="spellStart"/>
+            <w:r>
+              <w:rPr>
+                <w:rFonts w:ascii="Consolas" w:hAnsi="Consolas" w:cs="Consolas"/>
+                <w:color w:val="000000"/>
+                <w:sz w:val="19"/>
+                <w:szCs w:val="19"/>
+              </w:rPr>
+              <w:t>Console.WriteLine</w:t>
+            </w:r>
+            <w:proofErr w:type="spellEnd"/>
+            <w:r>
+              <w:rPr>
+                <w:rFonts w:ascii="Consolas" w:hAnsi="Consolas" w:cs="Consolas"/>
+                <w:color w:val="000000"/>
+                <w:sz w:val="19"/>
+                <w:szCs w:val="19"/>
+              </w:rPr>
+              <w:t>(</w:t>
             </w:r>
             <w:proofErr w:type="spellStart"/>
             <w:r>
@@ -3979,14 +4103,25 @@
                 <w:szCs w:val="19"/>
               </w:rPr>
             </w:pPr>
-            <w:r>
-              <w:rPr>
-                <w:rFonts w:ascii="Consolas" w:hAnsi="Consolas" w:cs="Consolas"/>
-                <w:color w:val="000000"/>
-                <w:sz w:val="19"/>
-                <w:szCs w:val="19"/>
-              </w:rPr>
-              <w:t>Console.WriteLine(</w:t>
+            <w:proofErr w:type="spellStart"/>
+            <w:r>
+              <w:rPr>
+                <w:rFonts w:ascii="Consolas" w:hAnsi="Consolas" w:cs="Consolas"/>
+                <w:color w:val="000000"/>
+                <w:sz w:val="19"/>
+                <w:szCs w:val="19"/>
+              </w:rPr>
+              <w:t>Console.WriteLine</w:t>
+            </w:r>
+            <w:proofErr w:type="spellEnd"/>
+            <w:r>
+              <w:rPr>
+                <w:rFonts w:ascii="Consolas" w:hAnsi="Consolas" w:cs="Consolas"/>
+                <w:color w:val="000000"/>
+                <w:sz w:val="19"/>
+                <w:szCs w:val="19"/>
+              </w:rPr>
+              <w:t>(</w:t>
             </w:r>
             <w:proofErr w:type="spellStart"/>
             <w:r>
@@ -4066,11 +4201,13 @@
               </w:rPr>
               <w:t>Console.WriteLine(arena);</w:t>
             </w:r>
+            <w:bookmarkEnd w:id="53"/>
+            <w:bookmarkEnd w:id="54"/>
           </w:p>
         </w:tc>
       </w:tr>
     </w:tbl>
-    <w:bookmarkEnd w:id="1"/>
+    <w:bookmarkEnd w:id="52"/>
     <w:p>
       <w:pPr>
         <w:pStyle w:val="Heading2"/>
@@ -4286,7 +4423,7 @@
             </wp:anchor>
           </w:drawing>
         </mc:Choice>
-        <mc:Fallback xmlns:w16cid="http://schemas.microsoft.com/office/word/2016/wordml/cid" xmlns:am3d="http://schemas.microsoft.com/office/drawing/2017/model3d" xmlns:aink="http://schemas.microsoft.com/office/drawing/2016/ink" xmlns:cx8="http://schemas.microsoft.com/office/drawing/2016/5/14/chartex" xmlns:cx7="http://schemas.microsoft.com/office/drawing/2016/5/13/chartex" xmlns:cx6="http://schemas.microsoft.com/office/drawing/2016/5/12/chartex" xmlns:cx5="http://schemas.microsoft.com/office/drawing/2016/5/11/chartex" xmlns:cx4="http://schemas.microsoft.com/office/drawing/2016/5/10/chartex" xmlns:cx3="http://schemas.microsoft.com/office/drawing/2016/5/9/chartex" xmlns:cx2="http://schemas.microsoft.com/office/drawing/2015/10/21/chartex">
+        <mc:Fallback xmlns:cx2="http://schemas.microsoft.com/office/drawing/2015/10/21/chartex" xmlns:cx3="http://schemas.microsoft.com/office/drawing/2016/5/9/chartex" xmlns:cx4="http://schemas.microsoft.com/office/drawing/2016/5/10/chartex" xmlns:cx5="http://schemas.microsoft.com/office/drawing/2016/5/11/chartex" xmlns:cx6="http://schemas.microsoft.com/office/drawing/2016/5/12/chartex" xmlns:cx7="http://schemas.microsoft.com/office/drawing/2016/5/13/chartex" xmlns:cx8="http://schemas.microsoft.com/office/drawing/2016/5/14/chartex" xmlns:aink="http://schemas.microsoft.com/office/drawing/2016/ink" xmlns:am3d="http://schemas.microsoft.com/office/drawing/2017/model3d" xmlns:w16cid="http://schemas.microsoft.com/office/word/2016/wordml/cid">
           <w:pict>
             <v:line w14:anchorId="26335CAD" id="Straight Connector 25" o:spid="_x0000_s1026" style="position:absolute;flip:y;z-index:251660288;visibility:visible;mso-wrap-style:square;mso-width-percent:0;mso-height-percent:0;mso-wrap-distance-left:0;mso-wrap-distance-top:-6e-5mm;mso-wrap-distance-right:0;mso-wrap-distance-bottom:-6e-5mm;mso-position-horizontal:absolute;mso-position-horizontal-relative:text;mso-position-vertical:absolute;mso-position-vertical-relative:text;mso-width-percent:0;mso-height-percent:0;mso-width-relative:page;mso-height-relative:page" from="-.1pt,5.2pt" to="520.7pt,5.2pt" o:gfxdata="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" strokecolor="#f37123" strokeweight="1pt">
               <v:stroke endcap="round"/>
@@ -5806,7 +5943,7 @@
                               <w:sz w:val="18"/>
                               <w:szCs w:val="18"/>
                             </w:rPr>
-                            <w:t>1</w:t>
+                            <w:t>3</w:t>
                           </w:r>
                           <w:r>
                             <w:rPr>
@@ -5928,7 +6065,7 @@
                         <w:sz w:val="18"/>
                         <w:szCs w:val="18"/>
                       </w:rPr>
-                      <w:t>1</w:t>
+                      <w:t>3</w:t>
                     </w:r>
                     <w:r>
                       <w:rPr>
@@ -8463,7 +8600,7 @@
 </file>
 
 <file path=customXml/itemProps1.xml><?xml version="1.0" encoding="utf-8"?>
-<ds:datastoreItem xmlns:ds="http://schemas.openxmlformats.org/officeDocument/2006/customXml" ds:itemID="{AF16B24F-4BB3-4735-B45E-D6790B0EF746}">
+<ds:datastoreItem xmlns:ds="http://schemas.openxmlformats.org/officeDocument/2006/customXml" ds:itemID="{33072DD7-E58D-40DF-AFA3-9B518E0DA189}">
   <ds:schemaRefs>
     <ds:schemaRef ds:uri="http://schemas.openxmlformats.org/officeDocument/2006/bibliography"/>
   </ds:schemaRefs>

</xml_diff>